<commit_message>
Put pics in steps to system doc. add ziped file
</commit_message>
<xml_diff>
--- a/Python Calculator.docx
+++ b/Python Calculator.docx
@@ -32,23 +32,34 @@
       <w:pPr>
         <w:rPr>
           <w:rFonts w:ascii="Heiti TC Light" w:eastAsia="Heiti TC Light"/>
-        </w:rPr>
-      </w:pPr>
+          <w:sz w:val="28"/>
+        </w:rPr>
+      </w:pPr>
+      <w:r>
+        <w:rPr>
+          <w:rFonts w:ascii="Heiti TC Light" w:eastAsia="Heiti TC Light"/>
+          <w:sz w:val="28"/>
+        </w:rPr>
+        <w:t>一、</w:t>
+      </w:r>
       <w:r>
         <w:rPr>
           <w:rFonts w:ascii="Heiti TC Light" w:eastAsia="Heiti TC Light" w:hint="eastAsia"/>
+          <w:sz w:val="28"/>
         </w:rPr>
         <w:t>組員：</w:t>
       </w:r>
       <w:r>
         <w:rPr>
           <w:rFonts w:ascii="Heiti TC Light" w:eastAsia="Heiti TC Light" w:hint="eastAsia"/>
+          <w:sz w:val="28"/>
         </w:rPr>
         <w:t>莫均朗</w:t>
       </w:r>
       <w:r>
         <w:rPr>
           <w:rFonts w:ascii="Heiti TC Light" w:eastAsia="Heiti TC Light" w:hint="eastAsia"/>
+          <w:sz w:val="28"/>
         </w:rPr>
         <w:t>、許為傑、林哲宇</w:t>
       </w:r>
@@ -56,44 +67,53 @@
     <w:p>
       <w:pPr>
         <w:rPr>
+          <w:rFonts w:ascii="Heiti TC Light" w:eastAsia="Heiti TC Light"/>
+          <w:sz w:val="28"/>
+        </w:rPr>
+      </w:pPr>
+      <w:r>
+        <w:rPr>
+          <w:rFonts w:ascii="Heiti TC Light" w:eastAsia="Heiti TC Light"/>
+          <w:sz w:val="28"/>
+        </w:rPr>
+        <w:t>二、</w:t>
+      </w:r>
+      <w:r>
+        <w:rPr>
           <w:rFonts w:ascii="Heiti TC Light" w:eastAsia="Heiti TC Light" w:hint="eastAsia"/>
-        </w:rPr>
-      </w:pPr>
-      <w:r>
-        <w:rPr>
-          <w:rFonts w:ascii="Heiti TC Light" w:eastAsia="Heiti TC Light" w:hint="eastAsia"/>
+          <w:sz w:val="28"/>
         </w:rPr>
         <w:t>系統簡述：</w:t>
       </w:r>
     </w:p>
     <w:p>
       <w:pPr>
+        <w:rPr>
+          <w:rFonts w:ascii="Heiti TC Light" w:eastAsia="Heiti TC Light"/>
+          <w:sz w:val="22"/>
+        </w:rPr>
+      </w:pPr>
+      <w:r>
         <w:rPr>
           <w:rFonts w:ascii="Heiti TC Light" w:eastAsia="Heiti TC Light" w:hint="eastAsia"/>
           <w:sz w:val="22"/>
         </w:rPr>
-      </w:pPr>
+        <w:t>(內容參照</w:t>
+      </w:r>
+      <w:proofErr w:type="spellStart"/>
       <w:r>
         <w:rPr>
           <w:rFonts w:ascii="Heiti TC Light" w:eastAsia="Heiti TC Light" w:hint="eastAsia"/>
           <w:sz w:val="22"/>
         </w:rPr>
-        <w:t>(內容參照</w:t>
-      </w:r>
-      <w:proofErr w:type="spellStart"/>
+        <w:t>github</w:t>
+      </w:r>
+      <w:proofErr w:type="spellEnd"/>
       <w:r>
         <w:rPr>
           <w:rFonts w:ascii="Heiti TC Light" w:eastAsia="Heiti TC Light" w:hint="eastAsia"/>
           <w:sz w:val="22"/>
         </w:rPr>
-        <w:t>github</w:t>
-      </w:r>
-      <w:proofErr w:type="spellEnd"/>
-      <w:r>
-        <w:rPr>
-          <w:rFonts w:ascii="Heiti TC Light" w:eastAsia="Heiti TC Light" w:hint="eastAsia"/>
-          <w:sz w:val="22"/>
-        </w:rPr>
         <w:t>網頁上的README.md推薦助教在網頁排版較容易閱讀</w:t>
       </w:r>
       <w:r>
@@ -109,12 +129,6 @@
           <w:sz w:val="13"/>
         </w:rPr>
         <w:instrText xml:space="preserve"> HYPERLINK "https://github.com/CCUXMultiMedia2016Spring/Multimedia_402530018_1" </w:instrText>
-      </w:r>
-      <w:r>
-        <w:rPr>
-          <w:rFonts w:ascii="Heiti TC Light" w:eastAsia="Heiti TC Light" w:hint="eastAsia"/>
-          <w:sz w:val="13"/>
-        </w:rPr>
       </w:r>
       <w:r>
         <w:rPr>
@@ -723,8 +737,6 @@
       </w:r>
       <w:r>
         <w:tab/>
-      </w:r>
-      <w:r>
         <w:t>clear the result box</w:t>
       </w:r>
     </w:p>
@@ -732,24 +744,32 @@
     <w:p>
       <w:pPr>
         <w:rPr>
-          <w:sz w:val="28"/>
-        </w:rPr>
-      </w:pPr>
-      <w:r>
-        <w:rPr>
+          <w:rFonts w:hint="eastAsia"/>
+          <w:sz w:val="36"/>
+        </w:rPr>
+      </w:pPr>
+      <w:r>
+        <w:rPr>
+          <w:rFonts w:ascii="Heiti TC Light" w:eastAsia="Heiti TC Light" w:hint="eastAsia"/>
           <w:sz w:val="28"/>
         </w:rPr>
         <w:lastRenderedPageBreak/>
-        <w:t>State transition diagram</w:t>
-      </w:r>
-      <w:r>
-        <w:rPr>
-          <w:sz w:val="28"/>
-        </w:rPr>
-        <w:t>:</w:t>
-      </w:r>
-    </w:p>
-    <w:p>
+        <w:t>三、</w:t>
+      </w:r>
+      <w:r>
+        <w:rPr>
+          <w:rFonts w:ascii="Heiti TC Light" w:eastAsia="Heiti TC Light"/>
+          <w:sz w:val="28"/>
+        </w:rPr>
+        <w:t>系統流程圖</w:t>
+      </w:r>
+    </w:p>
+    <w:p>
+      <w:pPr>
+        <w:rPr>
+          <w:sz w:val="28"/>
+        </w:rPr>
+      </w:pPr>
       <w:r>
         <w:rPr>
           <w:rFonts w:hint="eastAsia"/>
@@ -757,8 +777,6 @@
         </w:rPr>
         <w:tab/>
       </w:r>
-      <w:bookmarkStart w:id="0" w:name="_GoBack"/>
-      <w:bookmarkEnd w:id="0"/>
       <w:r>
         <w:rPr>
           <w:rFonts w:hint="eastAsia"/>
@@ -814,6 +832,323 @@
           </wp:inline>
         </w:drawing>
       </w:r>
+    </w:p>
+    <w:p>
+      <w:pPr>
+        <w:rPr>
+          <w:rFonts w:ascii="Heiti TC Light" w:eastAsia="Heiti TC Light"/>
+          <w:sz w:val="28"/>
+        </w:rPr>
+      </w:pPr>
+      <w:r>
+        <w:rPr>
+          <w:rFonts w:ascii="Heiti TC Light" w:eastAsia="Heiti TC Light"/>
+          <w:sz w:val="28"/>
+        </w:rPr>
+        <w:t>四、</w:t>
+      </w:r>
+      <w:r>
+        <w:rPr>
+          <w:rFonts w:ascii="Heiti TC Light" w:eastAsia="Heiti TC Light"/>
+          <w:sz w:val="28"/>
+        </w:rPr>
+        <w:t>使用流程</w:t>
+      </w:r>
+    </w:p>
+    <w:p>
+      <w:pPr>
+        <w:rPr>
+          <w:rFonts w:eastAsia="新細明體"/>
+          <w:lang w:eastAsia="zh-HK"/>
+        </w:rPr>
+      </w:pPr>
+      <w:r>
+        <w:rPr>
+          <w:rFonts w:hint="eastAsia"/>
+        </w:rPr>
+        <w:t>S</w:t>
+      </w:r>
+      <w:r>
+        <w:rPr>
+          <w:rFonts w:eastAsia="新細明體" w:hint="eastAsia"/>
+          <w:lang w:eastAsia="zh-HK"/>
+        </w:rPr>
+        <w:t xml:space="preserve">tep 1 </w:t>
+      </w:r>
+    </w:p>
+    <w:p>
+      <w:pPr>
+        <w:rPr>
+          <w:rFonts w:eastAsia="新細明體"/>
+          <w:lang w:eastAsia="zh-HK"/>
+        </w:rPr>
+      </w:pPr>
+      <w:r>
+        <w:rPr>
+          <w:rFonts w:eastAsia="新細明體" w:hint="eastAsia"/>
+          <w:noProof/>
+        </w:rPr>
+        <w:drawing>
+          <wp:inline distT="0" distB="0" distL="0" distR="0" wp14:anchorId="1C861FAF" wp14:editId="0FD24DC5">
+            <wp:extent cx="906173" cy="2145937"/>
+            <wp:effectExtent l="0" t="0" r="8255" b="0"/>
+            <wp:docPr id="5" name="圖片 5"/>
+            <wp:cNvGraphicFramePr>
+              <a:graphicFrameLocks xmlns:a="http://schemas.openxmlformats.org/drawingml/2006/main" noChangeAspect="1"/>
+            </wp:cNvGraphicFramePr>
+            <a:graphic xmlns:a="http://schemas.openxmlformats.org/drawingml/2006/main">
+              <a:graphicData uri="http://schemas.openxmlformats.org/drawingml/2006/picture">
+                <pic:pic xmlns:pic="http://schemas.openxmlformats.org/drawingml/2006/picture">
+                  <pic:nvPicPr>
+                    <pic:cNvPr id="5" name="step1.JPG"/>
+                    <pic:cNvPicPr/>
+                  </pic:nvPicPr>
+                  <pic:blipFill>
+                    <a:blip r:embed="rId6">
+                      <a:extLst>
+                        <a:ext uri="{28A0092B-C50C-407E-A947-70E740481C1C}">
+                          <a14:useLocalDpi xmlns:a14="http://schemas.microsoft.com/office/drawing/2010/main" val="0"/>
+                        </a:ext>
+                      </a:extLst>
+                    </a:blip>
+                    <a:stretch>
+                      <a:fillRect/>
+                    </a:stretch>
+                  </pic:blipFill>
+                  <pic:spPr>
+                    <a:xfrm>
+                      <a:off x="0" y="0"/>
+                      <a:ext cx="927401" cy="2196207"/>
+                    </a:xfrm>
+                    <a:prstGeom prst="rect">
+                      <a:avLst/>
+                    </a:prstGeom>
+                  </pic:spPr>
+                </pic:pic>
+              </a:graphicData>
+            </a:graphic>
+          </wp:inline>
+        </w:drawing>
+      </w:r>
+      <w:bookmarkStart w:id="0" w:name="_GoBack"/>
+      <w:bookmarkEnd w:id="0"/>
+    </w:p>
+    <w:p>
+      <w:pPr>
+        <w:rPr>
+          <w:rFonts w:eastAsia="新細明體"/>
+          <w:lang w:eastAsia="zh-HK"/>
+        </w:rPr>
+      </w:pPr>
+      <w:r>
+        <w:rPr>
+          <w:rFonts w:eastAsia="新細明體"/>
+          <w:lang w:eastAsia="zh-HK"/>
+        </w:rPr>
+        <w:t xml:space="preserve">Step 2 </w:t>
+      </w:r>
+    </w:p>
+    <w:p>
+      <w:pPr>
+        <w:rPr>
+          <w:rFonts w:eastAsia="新細明體"/>
+          <w:lang w:eastAsia="zh-HK"/>
+        </w:rPr>
+      </w:pPr>
+      <w:r>
+        <w:rPr>
+          <w:rFonts w:eastAsia="新細明體"/>
+          <w:noProof/>
+        </w:rPr>
+        <w:drawing>
+          <wp:inline distT="0" distB="0" distL="0" distR="0" wp14:anchorId="4C558017" wp14:editId="074A0D3F">
+            <wp:extent cx="864714" cy="1936931"/>
+            <wp:effectExtent l="0" t="0" r="0" b="0"/>
+            <wp:docPr id="6" name="圖片 6"/>
+            <wp:cNvGraphicFramePr>
+              <a:graphicFrameLocks xmlns:a="http://schemas.openxmlformats.org/drawingml/2006/main" noChangeAspect="1"/>
+            </wp:cNvGraphicFramePr>
+            <a:graphic xmlns:a="http://schemas.openxmlformats.org/drawingml/2006/main">
+              <a:graphicData uri="http://schemas.openxmlformats.org/drawingml/2006/picture">
+                <pic:pic xmlns:pic="http://schemas.openxmlformats.org/drawingml/2006/picture">
+                  <pic:nvPicPr>
+                    <pic:cNvPr id="6" name="step2.JPG"/>
+                    <pic:cNvPicPr/>
+                  </pic:nvPicPr>
+                  <pic:blipFill>
+                    <a:blip r:embed="rId7">
+                      <a:extLst>
+                        <a:ext uri="{28A0092B-C50C-407E-A947-70E740481C1C}">
+                          <a14:useLocalDpi xmlns:a14="http://schemas.microsoft.com/office/drawing/2010/main" val="0"/>
+                        </a:ext>
+                      </a:extLst>
+                    </a:blip>
+                    <a:stretch>
+                      <a:fillRect/>
+                    </a:stretch>
+                  </pic:blipFill>
+                  <pic:spPr>
+                    <a:xfrm>
+                      <a:off x="0" y="0"/>
+                      <a:ext cx="876105" cy="1962447"/>
+                    </a:xfrm>
+                    <a:prstGeom prst="rect">
+                      <a:avLst/>
+                    </a:prstGeom>
+                  </pic:spPr>
+                </pic:pic>
+              </a:graphicData>
+            </a:graphic>
+          </wp:inline>
+        </w:drawing>
+      </w:r>
+    </w:p>
+    <w:p>
+      <w:pPr>
+        <w:rPr>
+          <w:rFonts w:eastAsia="新細明體"/>
+          <w:lang w:eastAsia="zh-HK"/>
+        </w:rPr>
+      </w:pPr>
+      <w:r>
+        <w:rPr>
+          <w:rFonts w:eastAsia="新細明體"/>
+          <w:lang w:eastAsia="zh-HK"/>
+        </w:rPr>
+        <w:t>Step 3</w:t>
+      </w:r>
+    </w:p>
+    <w:p>
+      <w:pPr>
+        <w:rPr>
+          <w:rFonts w:eastAsia="新細明體"/>
+          <w:lang w:eastAsia="zh-HK"/>
+        </w:rPr>
+      </w:pPr>
+      <w:r>
+        <w:rPr>
+          <w:rFonts w:eastAsia="新細明體"/>
+          <w:noProof/>
+        </w:rPr>
+        <w:drawing>
+          <wp:inline distT="0" distB="0" distL="0" distR="0" wp14:anchorId="6A9E83B0" wp14:editId="28275111">
+            <wp:extent cx="895024" cy="2126302"/>
+            <wp:effectExtent l="0" t="0" r="0" b="7620"/>
+            <wp:docPr id="7" name="圖片 7"/>
+            <wp:cNvGraphicFramePr>
+              <a:graphicFrameLocks xmlns:a="http://schemas.openxmlformats.org/drawingml/2006/main" noChangeAspect="1"/>
+            </wp:cNvGraphicFramePr>
+            <a:graphic xmlns:a="http://schemas.openxmlformats.org/drawingml/2006/main">
+              <a:graphicData uri="http://schemas.openxmlformats.org/drawingml/2006/picture">
+                <pic:pic xmlns:pic="http://schemas.openxmlformats.org/drawingml/2006/picture">
+                  <pic:nvPicPr>
+                    <pic:cNvPr id="7" name="step3.JPG"/>
+                    <pic:cNvPicPr/>
+                  </pic:nvPicPr>
+                  <pic:blipFill>
+                    <a:blip r:embed="rId8">
+                      <a:extLst>
+                        <a:ext uri="{28A0092B-C50C-407E-A947-70E740481C1C}">
+                          <a14:useLocalDpi xmlns:a14="http://schemas.microsoft.com/office/drawing/2010/main" val="0"/>
+                        </a:ext>
+                      </a:extLst>
+                    </a:blip>
+                    <a:stretch>
+                      <a:fillRect/>
+                    </a:stretch>
+                  </pic:blipFill>
+                  <pic:spPr>
+                    <a:xfrm>
+                      <a:off x="0" y="0"/>
+                      <a:ext cx="912781" cy="2168487"/>
+                    </a:xfrm>
+                    <a:prstGeom prst="rect">
+                      <a:avLst/>
+                    </a:prstGeom>
+                  </pic:spPr>
+                </pic:pic>
+              </a:graphicData>
+            </a:graphic>
+          </wp:inline>
+        </w:drawing>
+      </w:r>
+    </w:p>
+    <w:p>
+      <w:pPr>
+        <w:rPr>
+          <w:rFonts w:eastAsia="新細明體"/>
+          <w:lang w:eastAsia="zh-HK"/>
+        </w:rPr>
+      </w:pPr>
+      <w:r>
+        <w:rPr>
+          <w:rFonts w:eastAsia="新細明體"/>
+          <w:lang w:eastAsia="zh-HK"/>
+        </w:rPr>
+        <w:t>Step 4</w:t>
+      </w:r>
+    </w:p>
+    <w:p>
+      <w:pPr>
+        <w:rPr>
+          <w:rFonts w:eastAsia="新細明體"/>
+          <w:lang w:eastAsia="zh-HK"/>
+        </w:rPr>
+      </w:pPr>
+      <w:r>
+        <w:rPr>
+          <w:rFonts w:eastAsia="新細明體"/>
+          <w:noProof/>
+        </w:rPr>
+        <w:drawing>
+          <wp:inline distT="0" distB="0" distL="0" distR="0" wp14:anchorId="4651055A" wp14:editId="233DEB37">
+            <wp:extent cx="845004" cy="2012137"/>
+            <wp:effectExtent l="0" t="0" r="0" b="0"/>
+            <wp:docPr id="8" name="圖片 8"/>
+            <wp:cNvGraphicFramePr>
+              <a:graphicFrameLocks xmlns:a="http://schemas.openxmlformats.org/drawingml/2006/main" noChangeAspect="1"/>
+            </wp:cNvGraphicFramePr>
+            <a:graphic xmlns:a="http://schemas.openxmlformats.org/drawingml/2006/main">
+              <a:graphicData uri="http://schemas.openxmlformats.org/drawingml/2006/picture">
+                <pic:pic xmlns:pic="http://schemas.openxmlformats.org/drawingml/2006/picture">
+                  <pic:nvPicPr>
+                    <pic:cNvPr id="8" name="step4.JPG"/>
+                    <pic:cNvPicPr/>
+                  </pic:nvPicPr>
+                  <pic:blipFill>
+                    <a:blip r:embed="rId9">
+                      <a:extLst>
+                        <a:ext uri="{28A0092B-C50C-407E-A947-70E740481C1C}">
+                          <a14:useLocalDpi xmlns:a14="http://schemas.microsoft.com/office/drawing/2010/main" val="0"/>
+                        </a:ext>
+                      </a:extLst>
+                    </a:blip>
+                    <a:stretch>
+                      <a:fillRect/>
+                    </a:stretch>
+                  </pic:blipFill>
+                  <pic:spPr>
+                    <a:xfrm>
+                      <a:off x="0" y="0"/>
+                      <a:ext cx="860861" cy="2049895"/>
+                    </a:xfrm>
+                    <a:prstGeom prst="rect">
+                      <a:avLst/>
+                    </a:prstGeom>
+                  </pic:spPr>
+                </pic:pic>
+              </a:graphicData>
+            </a:graphic>
+          </wp:inline>
+        </w:drawing>
+      </w:r>
+    </w:p>
+    <w:p>
+      <w:pPr>
+        <w:rPr>
+          <w:rFonts w:hint="eastAsia"/>
+        </w:rPr>
+      </w:pPr>
     </w:p>
     <w:sectPr>
       <w:pgSz w:w="11900" w:h="16840"/>

</xml_diff>